<commit_message>
almost done, needs a fix for variable creation
</commit_message>
<xml_diff>
--- a/Planning.docx
+++ b/Planning.docx
@@ -29,7 +29,28 @@
         <w:spacing w:line="240" w:lineRule="auto"/>
       </w:pPr>
       <w:r>
-        <w:t>Gender type: dropdown multiple choice, options: All Gender, Female &amp; Male, All Gender + Female &amp; Male</w:t>
+        <w:t xml:space="preserve">Gender type: dropdown multiple choice, options: All Gender, </w:t>
+      </w:r>
+      <w:r>
+        <w:t>Women</w:t>
+      </w:r>
+      <w:r>
+        <w:t xml:space="preserve"> &amp; </w:t>
+      </w:r>
+      <w:r>
+        <w:t>Men</w:t>
+      </w:r>
+      <w:r>
+        <w:t xml:space="preserve">, All Gender + </w:t>
+      </w:r>
+      <w:r>
+        <w:t>Women</w:t>
+      </w:r>
+      <w:r>
+        <w:t xml:space="preserve"> &amp; </w:t>
+      </w:r>
+      <w:r>
+        <w:t>Men</w:t>
       </w:r>
       <w:r>
         <w:t>, required</w:t>
@@ -86,7 +107,7 @@
         <w:spacing w:line="240" w:lineRule="auto"/>
       </w:pPr>
       <w:r>
-        <w:t>Female</w:t>
+        <w:t>Women</w:t>
       </w:r>
       <w:r>
         <w:t xml:space="preserve"> out of order</w:t>
@@ -106,7 +127,7 @@
         <w:spacing w:line="240" w:lineRule="auto"/>
       </w:pPr>
       <w:r>
-        <w:t>Male</w:t>
+        <w:t>Men</w:t>
       </w:r>
       <w:r>
         <w:t xml:space="preserve"> out of order</w:t>
@@ -144,15 +165,7 @@
       </w:r>
       <w:proofErr w:type="spellEnd"/>
       <w:r>
-        <w:t xml:space="preserve">: dropdown, options: Yes, </w:t>
-      </w:r>
-      <w:proofErr w:type="gramStart"/>
-      <w:r>
-        <w:t>No</w:t>
-      </w:r>
-      <w:proofErr w:type="gramEnd"/>
-      <w:r>
-        <w:t>, Unknown</w:t>
+        <w:t>: dropdown, options: Yes, No, Unknown</w:t>
       </w:r>
       <w:r>
         <w:t>, required</w:t>
@@ -164,22 +177,11 @@
       </w:pPr>
       <w:proofErr w:type="spellStart"/>
       <w:r>
-        <w:t>Has</w:t>
-      </w:r>
-      <w:r>
-        <w:t>Urinals</w:t>
+        <w:t>HasUrinals</w:t>
       </w:r>
       <w:proofErr w:type="spellEnd"/>
       <w:r>
-        <w:t xml:space="preserve">: dropdown, options: Yes, </w:t>
-      </w:r>
-      <w:proofErr w:type="gramStart"/>
-      <w:r>
-        <w:t>No</w:t>
-      </w:r>
-      <w:proofErr w:type="gramEnd"/>
-      <w:r>
-        <w:t>, Unknown</w:t>
+        <w:t>: dropdown, options: Yes, No, Unknown</w:t>
       </w:r>
       <w:r>
         <w:t>, required</w:t>
@@ -191,22 +193,11 @@
       </w:pPr>
       <w:proofErr w:type="spellStart"/>
       <w:r>
-        <w:t>Has</w:t>
-      </w:r>
-      <w:r>
-        <w:t>DiaperStation</w:t>
+        <w:t>HasDiaperStation</w:t>
       </w:r>
       <w:proofErr w:type="spellEnd"/>
       <w:r>
-        <w:t xml:space="preserve">: dropdown, options: Yes, </w:t>
-      </w:r>
-      <w:proofErr w:type="gramStart"/>
-      <w:r>
-        <w:t>No</w:t>
-      </w:r>
-      <w:proofErr w:type="gramEnd"/>
-      <w:r>
-        <w:t>, Unknown</w:t>
+        <w:t>: dropdown, options: Yes, No, Unknown</w:t>
       </w:r>
       <w:r>
         <w:t>, required</w:t>
@@ -218,19 +209,11 @@
       </w:pPr>
       <w:proofErr w:type="spellStart"/>
       <w:r>
-        <w:t>HasUrinals</w:t>
+        <w:t>HasShowers</w:t>
       </w:r>
       <w:proofErr w:type="spellEnd"/>
       <w:r>
-        <w:t xml:space="preserve">: dropdown, options: Yes, </w:t>
-      </w:r>
-      <w:proofErr w:type="gramStart"/>
-      <w:r>
-        <w:t>No</w:t>
-      </w:r>
-      <w:proofErr w:type="gramEnd"/>
-      <w:r>
-        <w:t>, Unknown</w:t>
+        <w:t>: dropdown, options: Yes, No, Unknown</w:t>
       </w:r>
       <w:r>
         <w:t>, required</w:t>
@@ -242,22 +225,11 @@
       </w:pPr>
       <w:proofErr w:type="spellStart"/>
       <w:r>
-        <w:t>Has</w:t>
-      </w:r>
-      <w:r>
-        <w:t>Showers</w:t>
+        <w:t>ADA_Accessible</w:t>
       </w:r>
       <w:proofErr w:type="spellEnd"/>
       <w:r>
-        <w:t xml:space="preserve">: dropdown, options: Yes, </w:t>
-      </w:r>
-      <w:proofErr w:type="gramStart"/>
-      <w:r>
-        <w:t>No</w:t>
-      </w:r>
-      <w:proofErr w:type="gramEnd"/>
-      <w:r>
-        <w:t>, Unknown</w:t>
+        <w:t>: dropdown, options: Yes, No, Unknown</w:t>
       </w:r>
       <w:r>
         <w:t>, required</w:t>
@@ -269,25 +241,14 @@
       </w:pPr>
       <w:proofErr w:type="spellStart"/>
       <w:r>
-        <w:t>ADA_Accessible</w:t>
+        <w:t>Usage_Fee</w:t>
       </w:r>
       <w:proofErr w:type="spellEnd"/>
       <w:r>
-        <w:t xml:space="preserve">: </w:t>
-      </w:r>
-      <w:r>
-        <w:t xml:space="preserve">dropdown, options: Yes, </w:t>
-      </w:r>
-      <w:proofErr w:type="gramStart"/>
-      <w:r>
-        <w:t>No</w:t>
-      </w:r>
-      <w:proofErr w:type="gramEnd"/>
-      <w:r>
-        <w:t>, Unknown</w:t>
-      </w:r>
-      <w:r>
-        <w:t>, required</w:t>
+        <w:t>: Number</w:t>
+      </w:r>
+      <w:r>
+        <w:t xml:space="preserve"> in dollars, default to 0.00</w:t>
       </w:r>
     </w:p>
     <w:p>
@@ -296,14 +257,26 @@
       </w:pPr>
       <w:proofErr w:type="spellStart"/>
       <w:r>
-        <w:t>Usage_Fee</w:t>
+        <w:t>DamageDescription</w:t>
       </w:r>
       <w:proofErr w:type="spellEnd"/>
       <w:r>
-        <w:t>: Number</w:t>
-      </w:r>
-      <w:r>
-        <w:t xml:space="preserve"> in dollars, default to 0.00</w:t>
+        <w:t>:</w:t>
+      </w:r>
+      <w:r>
+        <w:t xml:space="preserve"> text, describe </w:t>
+      </w:r>
+      <w:r>
+        <w:t>an</w:t>
+      </w:r>
+      <w:r>
+        <w:t>y</w:t>
+      </w:r>
+      <w:r>
+        <w:t xml:space="preserve"> damage that is present</w:t>
+      </w:r>
+      <w:r>
+        <w:t>, optional</w:t>
       </w:r>
     </w:p>
     <w:p>
@@ -312,7 +285,7 @@
       </w:pPr>
       <w:proofErr w:type="spellStart"/>
       <w:r>
-        <w:t>DamageDescription</w:t>
+        <w:t>MessDescription</w:t>
       </w:r>
       <w:proofErr w:type="spellEnd"/>
       <w:r>
@@ -322,13 +295,7 @@
         <w:t xml:space="preserve"> text, describe </w:t>
       </w:r>
       <w:r>
-        <w:t>an</w:t>
-      </w:r>
-      <w:r>
-        <w:t>y</w:t>
-      </w:r>
-      <w:r>
-        <w:t xml:space="preserve"> damage that is present</w:t>
+        <w:t>any messes that are present</w:t>
       </w:r>
       <w:r>
         <w:t>, optional</w:t>
@@ -340,10 +307,7 @@
       </w:pPr>
       <w:proofErr w:type="spellStart"/>
       <w:r>
-        <w:t>Mess</w:t>
-      </w:r>
-      <w:r>
-        <w:t>Description</w:t>
+        <w:t>ShortageDescription</w:t>
       </w:r>
       <w:proofErr w:type="spellEnd"/>
       <w:r>
@@ -353,7 +317,7 @@
         <w:t xml:space="preserve"> text, describe </w:t>
       </w:r>
       <w:r>
-        <w:t>any messes that are present</w:t>
+        <w:t>any supply shortages that are present</w:t>
       </w:r>
       <w:r>
         <w:t>, optional</w:t>
@@ -363,34 +327,6 @@
       <w:pPr>
         <w:spacing w:line="240" w:lineRule="auto"/>
       </w:pPr>
-      <w:proofErr w:type="spellStart"/>
-      <w:r>
-        <w:t>Shortage</w:t>
-      </w:r>
-      <w:r>
-        <w:t>Description</w:t>
-      </w:r>
-      <w:proofErr w:type="spellEnd"/>
-      <w:r>
-        <w:t>:</w:t>
-      </w:r>
-      <w:r>
-        <w:t xml:space="preserve"> text, describe </w:t>
-      </w:r>
-      <w:r>
-        <w:t xml:space="preserve">any supply shortages </w:t>
-      </w:r>
-      <w:r>
-        <w:t>that are present</w:t>
-      </w:r>
-      <w:r>
-        <w:t>, optional</w:t>
-      </w:r>
-    </w:p>
-    <w:p>
-      <w:pPr>
-        <w:spacing w:line="240" w:lineRule="auto"/>
-      </w:pPr>
       <w:r>
         <w:t>All Gender Updated: date</w:t>
       </w:r>
@@ -400,18 +336,21 @@
         <w:spacing w:line="240" w:lineRule="auto"/>
       </w:pPr>
       <w:r>
-        <w:t>Female Updated:</w:t>
-      </w:r>
-      <w:r>
-        <w:t xml:space="preserve"> date</w:t>
-      </w:r>
-    </w:p>
-    <w:p>
-      <w:pPr>
-        <w:spacing w:line="240" w:lineRule="auto"/>
-      </w:pPr>
-      <w:r>
-        <w:t xml:space="preserve">Male Updated: date </w:t>
+        <w:t>Women</w:t>
+      </w:r>
+      <w:r>
+        <w:t xml:space="preserve"> Updated: date</w:t>
+      </w:r>
+    </w:p>
+    <w:p>
+      <w:pPr>
+        <w:spacing w:line="240" w:lineRule="auto"/>
+      </w:pPr>
+      <w:r>
+        <w:t>Men</w:t>
+      </w:r>
+      <w:r>
+        <w:t xml:space="preserve"> Updated: date </w:t>
       </w:r>
     </w:p>
     <w:p>

</xml_diff>